<commit_message>
Restore the files due to conflict between teammates
</commit_message>
<xml_diff>
--- a/Test_Plan.docx
+++ b/Test_Plan.docx
@@ -132,15 +132,7 @@
           </w:tcPr>
           <w:p>
             <w:r>
-              <w:t>__</w:t>
-            </w:r>
-            <w:proofErr w:type="spellStart"/>
-            <w:r>
-              <w:t>init</w:t>
-            </w:r>
-            <w:proofErr w:type="spellEnd"/>
-            <w:r>
-              <w:t>__</w:t>
+              <w:t>__init__</w:t>
             </w:r>
           </w:p>
         </w:tc>
@@ -187,15 +179,7 @@
           </w:tcPr>
           <w:p>
             <w:r>
-              <w:t>__</w:t>
-            </w:r>
-            <w:proofErr w:type="spellStart"/>
-            <w:r>
-              <w:t>init</w:t>
-            </w:r>
-            <w:proofErr w:type="spellEnd"/>
-            <w:r>
-              <w:t>__</w:t>
+              <w:t>__init__</w:t>
             </w:r>
           </w:p>
         </w:tc>
@@ -208,10 +192,7 @@
               <w:t>Set out of range of parameters’ values</w:t>
             </w:r>
             <w:r>
-              <w:t xml:space="preserve"> and </w:t>
-            </w:r>
-            <w:r>
-              <w:t>Set invalid type</w:t>
+              <w:t xml:space="preserve"> and Set invalid type</w:t>
             </w:r>
           </w:p>
         </w:tc>
@@ -226,23 +207,18 @@
           </w:tcPr>
           <w:p>
             <w:r>
-              <w:t>1</w:t>
-            </w:r>
-            <w:r>
-              <w:t>10</w:t>
-            </w:r>
-          </w:p>
-        </w:tc>
-        <w:tc>
-          <w:tcPr>
-            <w:tcW w:w="1843" w:type="dxa"/>
-          </w:tcPr>
-          <w:p>
-            <w:proofErr w:type="spellStart"/>
+              <w:t>110</w:t>
+            </w:r>
+          </w:p>
+        </w:tc>
+        <w:tc>
+          <w:tcPr>
+            <w:tcW w:w="1843" w:type="dxa"/>
+          </w:tcPr>
+          <w:p>
             <w:r>
               <w:t>Is_released</w:t>
             </w:r>
-            <w:proofErr w:type="spellEnd"/>
           </w:p>
         </w:tc>
         <w:tc>
@@ -266,23 +242,18 @@
           </w:tcPr>
           <w:p>
             <w:r>
-              <w:t>1</w:t>
-            </w:r>
-            <w:r>
-              <w:t>20</w:t>
-            </w:r>
-          </w:p>
-        </w:tc>
-        <w:tc>
-          <w:tcPr>
-            <w:tcW w:w="1843" w:type="dxa"/>
-          </w:tcPr>
-          <w:p>
-            <w:proofErr w:type="spellStart"/>
+              <w:t>120</w:t>
+            </w:r>
+          </w:p>
+        </w:tc>
+        <w:tc>
+          <w:tcPr>
+            <w:tcW w:w="1843" w:type="dxa"/>
+          </w:tcPr>
+          <w:p>
             <w:r>
               <w:t>get_address</w:t>
             </w:r>
-            <w:proofErr w:type="spellEnd"/>
           </w:p>
         </w:tc>
         <w:tc>
@@ -315,29 +286,18 @@
             <w:tcW w:w="1843" w:type="dxa"/>
           </w:tcPr>
           <w:p>
-            <w:proofErr w:type="spellStart"/>
-            <w:r>
-              <w:t>get_</w:t>
-            </w:r>
-            <w:r>
-              <w:t>id</w:t>
-            </w:r>
-            <w:proofErr w:type="spellEnd"/>
-          </w:p>
-        </w:tc>
-        <w:tc>
-          <w:tcPr>
-            <w:tcW w:w="6236" w:type="dxa"/>
-          </w:tcPr>
-          <w:p>
-            <w:r>
-              <w:t xml:space="preserve">Check value of </w:t>
-            </w:r>
-            <w:r>
-              <w:t>id</w:t>
-            </w:r>
-            <w:r>
-              <w:t xml:space="preserve"> attribute</w:t>
+            <w:r>
+              <w:t>get_id</w:t>
+            </w:r>
+          </w:p>
+        </w:tc>
+        <w:tc>
+          <w:tcPr>
+            <w:tcW w:w="6236" w:type="dxa"/>
+          </w:tcPr>
+          <w:p>
+            <w:r>
+              <w:t>Check value of id attribute</w:t>
             </w:r>
           </w:p>
         </w:tc>
@@ -361,28 +321,18 @@
             <w:tcW w:w="1843" w:type="dxa"/>
           </w:tcPr>
           <w:p>
-            <w:proofErr w:type="spellStart"/>
             <w:r>
               <w:t>get_firstName</w:t>
             </w:r>
-            <w:proofErr w:type="spellEnd"/>
-          </w:p>
-        </w:tc>
-        <w:tc>
-          <w:tcPr>
-            <w:tcW w:w="6236" w:type="dxa"/>
-          </w:tcPr>
-          <w:p>
-            <w:r>
-              <w:t xml:space="preserve">Get the value of </w:t>
-            </w:r>
-            <w:proofErr w:type="spellStart"/>
-            <w:r>
-              <w:t>firstname</w:t>
-            </w:r>
-            <w:proofErr w:type="spellEnd"/>
-            <w:r>
-              <w:t xml:space="preserve"> attribute of a person object</w:t>
+          </w:p>
+        </w:tc>
+        <w:tc>
+          <w:tcPr>
+            <w:tcW w:w="6236" w:type="dxa"/>
+          </w:tcPr>
+          <w:p>
+            <w:r>
+              <w:t>Get the value of firstname attribute of a person object</w:t>
             </w:r>
           </w:p>
         </w:tc>
@@ -406,32 +356,18 @@
             <w:tcW w:w="1843" w:type="dxa"/>
           </w:tcPr>
           <w:p>
-            <w:proofErr w:type="spellStart"/>
-            <w:r>
-              <w:t>get_</w:t>
-            </w:r>
-            <w:r>
-              <w:t>last</w:t>
-            </w:r>
-            <w:r>
-              <w:t>Name</w:t>
-            </w:r>
-            <w:proofErr w:type="spellEnd"/>
-          </w:p>
-        </w:tc>
-        <w:tc>
-          <w:tcPr>
-            <w:tcW w:w="6236" w:type="dxa"/>
-          </w:tcPr>
-          <w:p>
-            <w:r>
-              <w:t xml:space="preserve">Get the value of </w:t>
-            </w:r>
-            <w:r>
-              <w:t>last</w:t>
-            </w:r>
-            <w:r>
-              <w:t>name attribute of a person object</w:t>
+            <w:r>
+              <w:t>get_lastName</w:t>
+            </w:r>
+          </w:p>
+        </w:tc>
+        <w:tc>
+          <w:tcPr>
+            <w:tcW w:w="6236" w:type="dxa"/>
+          </w:tcPr>
+          <w:p>
+            <w:r>
+              <w:t>Get the value of lastname attribute of a person object</w:t>
             </w:r>
           </w:p>
         </w:tc>
@@ -455,28 +391,18 @@
             <w:tcW w:w="1843" w:type="dxa"/>
           </w:tcPr>
           <w:p>
-            <w:proofErr w:type="spellStart"/>
             <w:r>
               <w:t>get_day_of_birth</w:t>
             </w:r>
-            <w:proofErr w:type="spellEnd"/>
-          </w:p>
-        </w:tc>
-        <w:tc>
-          <w:tcPr>
-            <w:tcW w:w="6236" w:type="dxa"/>
-          </w:tcPr>
-          <w:p>
-            <w:r>
-              <w:t xml:space="preserve">Get the value of </w:t>
-            </w:r>
-            <w:proofErr w:type="spellStart"/>
-            <w:r>
-              <w:t>day_of_birth</w:t>
-            </w:r>
-            <w:proofErr w:type="spellEnd"/>
-            <w:r>
-              <w:t xml:space="preserve"> attribute of a person object</w:t>
+          </w:p>
+        </w:tc>
+        <w:tc>
+          <w:tcPr>
+            <w:tcW w:w="6236" w:type="dxa"/>
+          </w:tcPr>
+          <w:p>
+            <w:r>
+              <w:t>Get the value of day_of_birth attribute of a person object</w:t>
             </w:r>
           </w:p>
         </w:tc>
@@ -491,23 +417,18 @@
           </w:tcPr>
           <w:p>
             <w:r>
-              <w:t>1</w:t>
-            </w:r>
-            <w:r>
-              <w:t>70</w:t>
-            </w:r>
-          </w:p>
-        </w:tc>
-        <w:tc>
-          <w:tcPr>
-            <w:tcW w:w="1843" w:type="dxa"/>
-          </w:tcPr>
-          <w:p>
-            <w:proofErr w:type="spellStart"/>
+              <w:t>170</w:t>
+            </w:r>
+          </w:p>
+        </w:tc>
+        <w:tc>
+          <w:tcPr>
+            <w:tcW w:w="1843" w:type="dxa"/>
+          </w:tcPr>
+          <w:p>
             <w:r>
               <w:t>get_type</w:t>
             </w:r>
-            <w:proofErr w:type="spellEnd"/>
           </w:p>
         </w:tc>
         <w:tc>
@@ -540,11 +461,9 @@
             <w:tcW w:w="1843" w:type="dxa"/>
           </w:tcPr>
           <w:p>
-            <w:proofErr w:type="spellStart"/>
             <w:r>
               <w:t>get_description</w:t>
             </w:r>
-            <w:proofErr w:type="spellEnd"/>
           </w:p>
         </w:tc>
         <w:tc>
@@ -678,15 +597,7 @@
           </w:tcPr>
           <w:p>
             <w:r>
-              <w:t>__</w:t>
-            </w:r>
-            <w:proofErr w:type="spellStart"/>
-            <w:r>
-              <w:t>init</w:t>
-            </w:r>
-            <w:proofErr w:type="spellEnd"/>
-            <w:r>
-              <w:t>__</w:t>
+              <w:t>__init__</w:t>
             </w:r>
           </w:p>
         </w:tc>
@@ -730,15 +641,7 @@
           </w:tcPr>
           <w:p>
             <w:r>
-              <w:t>__</w:t>
-            </w:r>
-            <w:proofErr w:type="spellStart"/>
-            <w:r>
-              <w:t>init</w:t>
-            </w:r>
-            <w:proofErr w:type="spellEnd"/>
-            <w:r>
-              <w:t>__</w:t>
+              <w:t>__init__</w:t>
             </w:r>
           </w:p>
         </w:tc>
@@ -772,11 +675,9 @@
             <w:tcW w:w="1843" w:type="dxa"/>
           </w:tcPr>
           <w:p>
-            <w:proofErr w:type="spellStart"/>
             <w:r>
               <w:t>Is_released</w:t>
             </w:r>
-            <w:proofErr w:type="spellEnd"/>
           </w:p>
         </w:tc>
         <w:tc>
@@ -817,13 +718,7 @@
           </w:tcPr>
           <w:p>
             <w:r>
-              <w:t xml:space="preserve">Test to get </w:t>
-            </w:r>
-            <w:r>
-              <w:t>the value of bill</w:t>
-            </w:r>
-            <w:r>
-              <w:t xml:space="preserve"> attribute </w:t>
+              <w:t xml:space="preserve">Test to get the value of bill attribute </w:t>
             </w:r>
           </w:p>
         </w:tc>
@@ -844,69 +739,50 @@
             <w:tcW w:w="1843" w:type="dxa"/>
           </w:tcPr>
           <w:p>
-            <w:proofErr w:type="spellStart"/>
             <w:r>
               <w:t>Set_bill</w:t>
             </w:r>
-            <w:proofErr w:type="spellEnd"/>
-          </w:p>
-        </w:tc>
-        <w:tc>
-          <w:tcPr>
-            <w:tcW w:w="6236" w:type="dxa"/>
-          </w:tcPr>
-          <w:p>
-            <w:r>
-              <w:t xml:space="preserve">Test to </w:t>
-            </w:r>
-            <w:r>
-              <w:t>set</w:t>
-            </w:r>
-            <w:r>
-              <w:t xml:space="preserve"> the value of bill attribute</w:t>
-            </w:r>
-          </w:p>
-        </w:tc>
-      </w:tr>
-      <w:tr>
-        <w:tc>
-          <w:tcPr>
-            <w:tcW w:w="1271" w:type="dxa"/>
-          </w:tcPr>
-          <w:p>
-            <w:r>
-              <w:t>1</w:t>
-            </w:r>
-            <w:r>
-              <w:t>40</w:t>
-            </w:r>
-          </w:p>
-        </w:tc>
-        <w:tc>
-          <w:tcPr>
-            <w:tcW w:w="1843" w:type="dxa"/>
-          </w:tcPr>
-          <w:p>
-            <w:proofErr w:type="spellStart"/>
+          </w:p>
+        </w:tc>
+        <w:tc>
+          <w:tcPr>
+            <w:tcW w:w="6236" w:type="dxa"/>
+          </w:tcPr>
+          <w:p>
+            <w:r>
+              <w:t>Test to set the value of bill attribute</w:t>
+            </w:r>
+          </w:p>
+        </w:tc>
+      </w:tr>
+      <w:tr>
+        <w:tc>
+          <w:tcPr>
+            <w:tcW w:w="1271" w:type="dxa"/>
+          </w:tcPr>
+          <w:p>
+            <w:r>
+              <w:t>140</w:t>
+            </w:r>
+          </w:p>
+        </w:tc>
+        <w:tc>
+          <w:tcPr>
+            <w:tcW w:w="1843" w:type="dxa"/>
+          </w:tcPr>
+          <w:p>
             <w:r>
               <w:t>get_type</w:t>
             </w:r>
-            <w:proofErr w:type="spellEnd"/>
-          </w:p>
-        </w:tc>
-        <w:tc>
-          <w:tcPr>
-            <w:tcW w:w="6236" w:type="dxa"/>
-          </w:tcPr>
-          <w:p>
-            <w:r>
-              <w:t xml:space="preserve">Get type </w:t>
-            </w:r>
-            <w:r>
-              <w:t>Patient</w:t>
-            </w:r>
-            <w:r>
-              <w:t xml:space="preserve"> of the object Patient</w:t>
+          </w:p>
+        </w:tc>
+        <w:tc>
+          <w:tcPr>
+            <w:tcW w:w="6236" w:type="dxa"/>
+          </w:tcPr>
+          <w:p>
+            <w:r>
+              <w:t>Get type Patient of the object Patient</w:t>
             </w:r>
           </w:p>
         </w:tc>
@@ -927,11 +803,9 @@
             <w:tcW w:w="1843" w:type="dxa"/>
           </w:tcPr>
           <w:p>
-            <w:proofErr w:type="spellStart"/>
             <w:r>
               <w:t>get_description</w:t>
             </w:r>
-            <w:proofErr w:type="spellEnd"/>
           </w:p>
         </w:tc>
         <w:tc>
@@ -968,14 +842,12 @@
             <w:tcW w:w="1843" w:type="dxa"/>
           </w:tcPr>
           <w:p>
-            <w:proofErr w:type="spellStart"/>
             <w:r>
               <w:t>get_</w:t>
             </w:r>
             <w:r>
               <w:t>room_num</w:t>
             </w:r>
-            <w:proofErr w:type="spellEnd"/>
           </w:p>
         </w:tc>
         <w:tc>
@@ -1011,7 +883,6 @@
             <w:tcW w:w="1843" w:type="dxa"/>
           </w:tcPr>
           <w:p>
-            <w:proofErr w:type="spellStart"/>
             <w:r>
               <w:t>get_</w:t>
             </w:r>
@@ -1021,7 +892,6 @@
             <w:r>
               <w:t>_amount</w:t>
             </w:r>
-            <w:proofErr w:type="spellEnd"/>
           </w:p>
         </w:tc>
         <w:tc>
@@ -1033,19 +903,13 @@
               <w:t xml:space="preserve">Test if </w:t>
             </w:r>
             <w:r>
-              <w:t xml:space="preserve">the </w:t>
-            </w:r>
-            <w:r>
-              <w:t>bill amount</w:t>
+              <w:t>the bill amount</w:t>
             </w:r>
             <w:r>
               <w:t xml:space="preserve"> of </w:t>
             </w:r>
             <w:r>
-              <w:t xml:space="preserve">a </w:t>
-            </w:r>
-            <w:r>
-              <w:t>patient</w:t>
+              <w:t>a patient</w:t>
             </w:r>
             <w:r>
               <w:t xml:space="preserve"> will be returned</w:t>
@@ -1094,7 +958,6 @@
                 <w:bCs/>
                 <w:color w:val="FFFFFF" w:themeColor="background1"/>
               </w:rPr>
-              <w:lastRenderedPageBreak/>
               <w:t xml:space="preserve">Test Plan - </w:t>
             </w:r>
             <w:r>
@@ -1168,6 +1031,7 @@
           </w:tcPr>
           <w:p>
             <w:r>
+              <w:lastRenderedPageBreak/>
               <w:t>100A</w:t>
             </w:r>
           </w:p>
@@ -1178,15 +1042,7 @@
           </w:tcPr>
           <w:p>
             <w:r>
-              <w:t>__</w:t>
-            </w:r>
-            <w:proofErr w:type="spellStart"/>
-            <w:r>
-              <w:t>init</w:t>
-            </w:r>
-            <w:proofErr w:type="spellEnd"/>
-            <w:r>
-              <w:t>__</w:t>
+              <w:t>__init__</w:t>
             </w:r>
           </w:p>
         </w:tc>
@@ -1230,15 +1086,7 @@
           </w:tcPr>
           <w:p>
             <w:r>
-              <w:t>__</w:t>
-            </w:r>
-            <w:proofErr w:type="spellStart"/>
-            <w:r>
-              <w:t>init</w:t>
-            </w:r>
-            <w:proofErr w:type="spellEnd"/>
-            <w:r>
-              <w:t>__</w:t>
+              <w:t>__init__</w:t>
             </w:r>
           </w:p>
         </w:tc>
@@ -1275,11 +1123,9 @@
             <w:tcW w:w="1843" w:type="dxa"/>
           </w:tcPr>
           <w:p>
-            <w:proofErr w:type="spellStart"/>
             <w:r>
               <w:t>Is_released</w:t>
             </w:r>
-            <w:proofErr w:type="spellEnd"/>
           </w:p>
         </w:tc>
         <w:tc>
@@ -1312,14 +1158,12 @@
             <w:tcW w:w="1843" w:type="dxa"/>
           </w:tcPr>
           <w:p>
-            <w:proofErr w:type="spellStart"/>
             <w:r>
               <w:t>get_</w:t>
             </w:r>
             <w:r>
               <w:t>office_num</w:t>
             </w:r>
-            <w:proofErr w:type="spellEnd"/>
           </w:p>
         </w:tc>
         <w:tc>
@@ -1358,11 +1202,9 @@
             <w:tcW w:w="1843" w:type="dxa"/>
           </w:tcPr>
           <w:p>
-            <w:proofErr w:type="spellStart"/>
             <w:r>
               <w:t>get_income_amount</w:t>
             </w:r>
-            <w:proofErr w:type="spellEnd"/>
           </w:p>
         </w:tc>
         <w:tc>
@@ -1411,11 +1253,9 @@
             <w:tcW w:w="1843" w:type="dxa"/>
           </w:tcPr>
           <w:p>
-            <w:proofErr w:type="spellStart"/>
             <w:r>
               <w:t>get_type</w:t>
             </w:r>
-            <w:proofErr w:type="spellEnd"/>
           </w:p>
         </w:tc>
         <w:tc>
@@ -1454,11 +1294,9 @@
             <w:tcW w:w="1843" w:type="dxa"/>
           </w:tcPr>
           <w:p>
-            <w:proofErr w:type="spellStart"/>
             <w:r>
               <w:t>get_description</w:t>
             </w:r>
-            <w:proofErr w:type="spellEnd"/>
           </w:p>
         </w:tc>
         <w:tc>
@@ -1473,10 +1311,7 @@
         </w:tc>
       </w:tr>
     </w:tbl>
-    <w:p>
-      <w:bookmarkStart w:id="0" w:name="_GoBack"/>
-      <w:bookmarkEnd w:id="0"/>
-    </w:p>
+    <w:p/>
     <w:tbl>
       <w:tblPr>
         <w:tblStyle w:val="TableGrid"/>
@@ -1484,9 +1319,9 @@
         <w:tblLook w:val="04A0" w:firstRow="1" w:lastRow="0" w:firstColumn="1" w:lastColumn="0" w:noHBand="0" w:noVBand="1"/>
       </w:tblPr>
       <w:tblGrid>
-        <w:gridCol w:w="1271"/>
-        <w:gridCol w:w="1843"/>
-        <w:gridCol w:w="6236"/>
+        <w:gridCol w:w="1247"/>
+        <w:gridCol w:w="2065"/>
+        <w:gridCol w:w="6038"/>
       </w:tblGrid>
       <w:tr>
         <w:trPr>
@@ -1512,15 +1347,7 @@
                 <w:bCs/>
                 <w:color w:val="FFFFFF" w:themeColor="background1"/>
               </w:rPr>
-              <w:t xml:space="preserve">Test Plan - </w:t>
-            </w:r>
-            <w:r>
-              <w:rPr>
-                <w:b/>
-                <w:bCs/>
-                <w:color w:val="FFFFFF" w:themeColor="background1"/>
-              </w:rPr>
-              <w:t>Department</w:t>
+              <w:t>Test Plan - Department</w:t>
             </w:r>
           </w:p>
         </w:tc>
@@ -1595,15 +1422,7 @@
           </w:tcPr>
           <w:p>
             <w:r>
-              <w:t>__</w:t>
-            </w:r>
-            <w:proofErr w:type="spellStart"/>
-            <w:r>
-              <w:t>init</w:t>
-            </w:r>
-            <w:proofErr w:type="spellEnd"/>
-            <w:r>
-              <w:t>__</w:t>
+              <w:t>__init__</w:t>
             </w:r>
           </w:p>
         </w:tc>
@@ -1618,13 +1437,7 @@
           </w:p>
           <w:p>
             <w:r>
-              <w:t xml:space="preserve">=&gt; Create a </w:t>
-            </w:r>
-            <w:r>
-              <w:t>Department</w:t>
-            </w:r>
-            <w:r>
-              <w:t xml:space="preserve"> object</w:t>
+              <w:t>=&gt; Create a Department object</w:t>
             </w:r>
           </w:p>
           <w:p/>
@@ -1640,28 +1453,17 @@
           </w:tcPr>
           <w:p>
             <w:r>
-              <w:t>100</w:t>
-            </w:r>
-            <w:r>
-              <w:t>B</w:t>
-            </w:r>
-          </w:p>
-        </w:tc>
-        <w:tc>
-          <w:tcPr>
-            <w:tcW w:w="1843" w:type="dxa"/>
-          </w:tcPr>
-          <w:p>
-            <w:r>
-              <w:t>__</w:t>
-            </w:r>
-            <w:proofErr w:type="spellStart"/>
-            <w:r>
-              <w:t>init</w:t>
-            </w:r>
-            <w:proofErr w:type="spellEnd"/>
-            <w:r>
-              <w:t>__</w:t>
+              <w:t>100B</w:t>
+            </w:r>
+          </w:p>
+        </w:tc>
+        <w:tc>
+          <w:tcPr>
+            <w:tcW w:w="1843" w:type="dxa"/>
+          </w:tcPr>
+          <w:p>
+            <w:r>
+              <w:t>__init__</w:t>
             </w:r>
           </w:p>
         </w:tc>
@@ -1695,11 +1497,9 @@
             <w:tcW w:w="1843" w:type="dxa"/>
           </w:tcPr>
           <w:p>
-            <w:proofErr w:type="spellStart"/>
             <w:r>
               <w:t>add_person</w:t>
             </w:r>
-            <w:proofErr w:type="spellEnd"/>
           </w:p>
         </w:tc>
         <w:tc>
@@ -1723,38 +1523,27 @@
           </w:tcPr>
           <w:p>
             <w:r>
-              <w:t>1</w:t>
-            </w:r>
-            <w:r>
-              <w:t>20</w:t>
-            </w:r>
-          </w:p>
-        </w:tc>
-        <w:tc>
-          <w:tcPr>
-            <w:tcW w:w="1843" w:type="dxa"/>
-          </w:tcPr>
-          <w:p>
-            <w:proofErr w:type="spellStart"/>
+              <w:t>120</w:t>
+            </w:r>
+          </w:p>
+        </w:tc>
+        <w:tc>
+          <w:tcPr>
+            <w:tcW w:w="1843" w:type="dxa"/>
+          </w:tcPr>
+          <w:p>
             <w:r>
               <w:t>Remove_person</w:t>
             </w:r>
-            <w:proofErr w:type="spellEnd"/>
-          </w:p>
-        </w:tc>
-        <w:tc>
-          <w:tcPr>
-            <w:tcW w:w="6236" w:type="dxa"/>
-          </w:tcPr>
-          <w:p>
-            <w:r>
-              <w:t xml:space="preserve">Test </w:t>
-            </w:r>
-            <w:r>
-              <w:t>remove</w:t>
-            </w:r>
-            <w:r>
-              <w:t xml:space="preserve"> a person in a list and check the current number of people in list</w:t>
+          </w:p>
+        </w:tc>
+        <w:tc>
+          <w:tcPr>
+            <w:tcW w:w="6236" w:type="dxa"/>
+          </w:tcPr>
+          <w:p>
+            <w:r>
+              <w:t>Test remove a person in a list and check the current number of people in list</w:t>
             </w:r>
           </w:p>
         </w:tc>
@@ -1778,11 +1567,15 @@
             <w:tcW w:w="1843" w:type="dxa"/>
           </w:tcPr>
           <w:p>
-            <w:proofErr w:type="spellStart"/>
-            <w:r>
-              <w:t>exist_person</w:t>
-            </w:r>
-            <w:proofErr w:type="spellEnd"/>
+            <w:r>
+              <w:t>exist</w:t>
+            </w:r>
+            <w:r>
+              <w:t>ing</w:t>
+            </w:r>
+            <w:r>
+              <w:t>_person</w:t>
+            </w:r>
           </w:p>
         </w:tc>
         <w:tc>
@@ -1794,19 +1587,13 @@
               <w:t xml:space="preserve">Test </w:t>
             </w:r>
             <w:r>
-              <w:t xml:space="preserve">whether </w:t>
-            </w:r>
-            <w:r>
-              <w:t>a person</w:t>
-            </w:r>
-            <w:r>
-              <w:t xml:space="preserve"> is</w:t>
-            </w:r>
-            <w:r>
-              <w:t xml:space="preserve"> in a </w:t>
-            </w:r>
-            <w:r>
-              <w:t>list</w:t>
+              <w:t xml:space="preserve">if a function return True for </w:t>
+            </w:r>
+            <w:r>
+              <w:t>a person is in a list</w:t>
+            </w:r>
+            <w:r>
+              <w:t xml:space="preserve"> and False for not in a list</w:t>
             </w:r>
           </w:p>
         </w:tc>
@@ -1830,26 +1617,97 @@
             <w:tcW w:w="1843" w:type="dxa"/>
           </w:tcPr>
           <w:p>
-            <w:proofErr w:type="spellStart"/>
+            <w:r>
+              <w:t>get_person_by_type</w:t>
+            </w:r>
+          </w:p>
+        </w:tc>
+        <w:tc>
+          <w:tcPr>
+            <w:tcW w:w="6236" w:type="dxa"/>
+          </w:tcPr>
+          <w:p>
+            <w:r>
+              <w:t>Test to get a person is in a list</w:t>
+            </w:r>
+            <w:r>
+              <w:t xml:space="preserve"> with a given type</w:t>
+            </w:r>
+          </w:p>
+        </w:tc>
+      </w:tr>
+      <w:tr>
+        <w:trPr>
+          <w:trHeight w:val="379"/>
+        </w:trPr>
+        <w:tc>
+          <w:tcPr>
+            <w:tcW w:w="1271" w:type="dxa"/>
+          </w:tcPr>
+          <w:p>
+            <w:r>
+              <w:t>150</w:t>
+            </w:r>
+          </w:p>
+        </w:tc>
+        <w:tc>
+          <w:tcPr>
+            <w:tcW w:w="1843" w:type="dxa"/>
+          </w:tcPr>
+          <w:p>
+            <w:r>
+              <w:t>get_all_people</w:t>
+            </w:r>
+          </w:p>
+        </w:tc>
+        <w:tc>
+          <w:tcPr>
+            <w:tcW w:w="6236" w:type="dxa"/>
+          </w:tcPr>
+          <w:p>
+            <w:r>
+              <w:t>Test to get a</w:t>
+            </w:r>
+            <w:r>
+              <w:t>ll people in the list</w:t>
+            </w:r>
+          </w:p>
+        </w:tc>
+      </w:tr>
+      <w:tr>
+        <w:trPr>
+          <w:trHeight w:val="379"/>
+        </w:trPr>
+        <w:tc>
+          <w:tcPr>
+            <w:tcW w:w="1271" w:type="dxa"/>
+          </w:tcPr>
+          <w:p>
+            <w:r>
+              <w:t>1</w:t>
+            </w:r>
+            <w:r>
+              <w:t>60</w:t>
+            </w:r>
+          </w:p>
+        </w:tc>
+        <w:tc>
+          <w:tcPr>
+            <w:tcW w:w="1843" w:type="dxa"/>
+          </w:tcPr>
+          <w:p>
             <w:r>
               <w:t>get_person_by_id</w:t>
             </w:r>
-            <w:proofErr w:type="spellEnd"/>
-          </w:p>
-        </w:tc>
-        <w:tc>
-          <w:tcPr>
-            <w:tcW w:w="6236" w:type="dxa"/>
-          </w:tcPr>
-          <w:p>
-            <w:r>
-              <w:t xml:space="preserve">Test </w:t>
-            </w:r>
-            <w:r>
-              <w:t>to get</w:t>
-            </w:r>
-            <w:r>
-              <w:t xml:space="preserve"> a person is in a list</w:t>
+          </w:p>
+        </w:tc>
+        <w:tc>
+          <w:tcPr>
+            <w:tcW w:w="6236" w:type="dxa"/>
+          </w:tcPr>
+          <w:p>
+            <w:r>
+              <w:t>Test to get a person is in a list</w:t>
             </w:r>
           </w:p>
         </w:tc>
@@ -1864,20 +1722,18 @@
               <w:t>1</w:t>
             </w:r>
             <w:r>
-              <w:t>50</w:t>
-            </w:r>
-          </w:p>
-        </w:tc>
-        <w:tc>
-          <w:tcPr>
-            <w:tcW w:w="1843" w:type="dxa"/>
-          </w:tcPr>
-          <w:p>
-            <w:proofErr w:type="spellStart"/>
+              <w:t>70</w:t>
+            </w:r>
+          </w:p>
+        </w:tc>
+        <w:tc>
+          <w:tcPr>
+            <w:tcW w:w="1843" w:type="dxa"/>
+          </w:tcPr>
+          <w:p>
             <w:r>
               <w:t>get_name</w:t>
             </w:r>
-            <w:proofErr w:type="spellEnd"/>
           </w:p>
         </w:tc>
         <w:tc>
@@ -1898,20 +1754,23 @@
           </w:tcPr>
           <w:p>
             <w:r>
-              <w:t>160</w:t>
-            </w:r>
-          </w:p>
-        </w:tc>
-        <w:tc>
-          <w:tcPr>
-            <w:tcW w:w="1843" w:type="dxa"/>
-          </w:tcPr>
-          <w:p>
-            <w:proofErr w:type="spellStart"/>
+              <w:t>1</w:t>
+            </w:r>
+            <w:r>
+              <w:t>80</w:t>
+            </w:r>
+            <w:bookmarkStart w:id="0" w:name="_GoBack"/>
+            <w:bookmarkEnd w:id="0"/>
+          </w:p>
+        </w:tc>
+        <w:tc>
+          <w:tcPr>
+            <w:tcW w:w="1843" w:type="dxa"/>
+          </w:tcPr>
+          <w:p>
             <w:r>
               <w:t>get_statistics</w:t>
             </w:r>
-            <w:proofErr w:type="spellEnd"/>
           </w:p>
         </w:tc>
         <w:tc>
@@ -1966,31 +1825,7 @@
                 <w:bCs/>
                 <w:color w:val="FFFFFF" w:themeColor="background1"/>
               </w:rPr>
-              <w:t xml:space="preserve">Test Plan </w:t>
-            </w:r>
-            <w:r>
-              <w:rPr>
-                <w:b/>
-                <w:bCs/>
-                <w:color w:val="FFFFFF" w:themeColor="background1"/>
-              </w:rPr>
-              <w:t>–</w:t>
-            </w:r>
-            <w:r>
-              <w:rPr>
-                <w:b/>
-                <w:bCs/>
-                <w:color w:val="FFFFFF" w:themeColor="background1"/>
-              </w:rPr>
-              <w:t xml:space="preserve"> </w:t>
-            </w:r>
-            <w:r>
-              <w:rPr>
-                <w:b/>
-                <w:bCs/>
-                <w:color w:val="FFFFFF" w:themeColor="background1"/>
-              </w:rPr>
-              <w:t>Accounting Stats</w:t>
+              <w:t>Test Plan – Accounting Stats</w:t>
             </w:r>
           </w:p>
         </w:tc>
@@ -2065,15 +1900,7 @@
           </w:tcPr>
           <w:p>
             <w:r>
-              <w:t>__</w:t>
-            </w:r>
-            <w:proofErr w:type="spellStart"/>
-            <w:r>
-              <w:t>init</w:t>
-            </w:r>
-            <w:proofErr w:type="spellEnd"/>
-            <w:r>
-              <w:t>__</w:t>
+              <w:t>__init__</w:t>
             </w:r>
           </w:p>
         </w:tc>
@@ -2088,15 +1915,7 @@
           </w:p>
           <w:p>
             <w:r>
-              <w:t xml:space="preserve">=&gt; Create a </w:t>
-            </w:r>
-            <w:proofErr w:type="spellStart"/>
-            <w:r>
-              <w:t>AccountingStats</w:t>
-            </w:r>
-            <w:proofErr w:type="spellEnd"/>
-            <w:r>
-              <w:t xml:space="preserve"> object</w:t>
+              <w:t>=&gt; Create a AccountingStats object</w:t>
             </w:r>
           </w:p>
           <w:p/>
@@ -2119,28 +1938,17 @@
           </w:tcPr>
           <w:p>
             <w:r>
-              <w:t>__</w:t>
-            </w:r>
-            <w:proofErr w:type="spellStart"/>
-            <w:r>
-              <w:t>init</w:t>
-            </w:r>
-            <w:proofErr w:type="spellEnd"/>
-            <w:r>
-              <w:t>__</w:t>
-            </w:r>
-          </w:p>
-        </w:tc>
-        <w:tc>
-          <w:tcPr>
-            <w:tcW w:w="6236" w:type="dxa"/>
-          </w:tcPr>
-          <w:p>
-            <w:r>
-              <w:t>Set out of range of parameters’ values</w:t>
-            </w:r>
-            <w:r>
-              <w:t xml:space="preserve"> and invalid type</w:t>
+              <w:t>__init__</w:t>
+            </w:r>
+          </w:p>
+        </w:tc>
+        <w:tc>
+          <w:tcPr>
+            <w:tcW w:w="6236" w:type="dxa"/>
+          </w:tcPr>
+          <w:p>
+            <w:r>
+              <w:t>Set out of range of parameters’ values and invalid type</w:t>
             </w:r>
           </w:p>
         </w:tc>
@@ -2164,11 +1972,9 @@
             <w:tcW w:w="1843" w:type="dxa"/>
           </w:tcPr>
           <w:p>
-            <w:proofErr w:type="spellStart"/>
             <w:r>
               <w:t>get_released_patient_num</w:t>
             </w:r>
-            <w:proofErr w:type="spellEnd"/>
           </w:p>
         </w:tc>
         <w:tc>
@@ -2189,19 +1995,15 @@
           </w:tcPr>
           <w:p>
             <w:r>
-              <w:t>1</w:t>
-            </w:r>
-            <w:r>
-              <w:t>20</w:t>
-            </w:r>
-          </w:p>
-        </w:tc>
-        <w:tc>
-          <w:tcPr>
-            <w:tcW w:w="1843" w:type="dxa"/>
-          </w:tcPr>
-          <w:p>
-            <w:proofErr w:type="spellStart"/>
+              <w:t>120</w:t>
+            </w:r>
+          </w:p>
+        </w:tc>
+        <w:tc>
+          <w:tcPr>
+            <w:tcW w:w="1843" w:type="dxa"/>
+          </w:tcPr>
+          <w:p>
             <w:r>
               <w:t>get_</w:t>
             </w:r>
@@ -2211,53 +2013,38 @@
             <w:r>
               <w:t>released_patient_num</w:t>
             </w:r>
-            <w:proofErr w:type="spellEnd"/>
-          </w:p>
-        </w:tc>
-        <w:tc>
-          <w:tcPr>
-            <w:tcW w:w="6236" w:type="dxa"/>
-          </w:tcPr>
-          <w:p>
-            <w:r>
-              <w:t xml:space="preserve">Test to get number of </w:t>
-            </w:r>
-            <w:r>
-              <w:t xml:space="preserve">remaining </w:t>
-            </w:r>
-            <w:r>
-              <w:t>patient</w:t>
-            </w:r>
-            <w:r>
-              <w:t>s</w:t>
-            </w:r>
-          </w:p>
-        </w:tc>
-      </w:tr>
-      <w:tr>
-        <w:tc>
-          <w:tcPr>
-            <w:tcW w:w="1271" w:type="dxa"/>
-          </w:tcPr>
-          <w:p>
-            <w:r>
-              <w:t>1</w:t>
-            </w:r>
-            <w:r>
-              <w:t>30</w:t>
-            </w:r>
-          </w:p>
-        </w:tc>
-        <w:tc>
-          <w:tcPr>
-            <w:tcW w:w="1843" w:type="dxa"/>
-          </w:tcPr>
-          <w:p>
-            <w:proofErr w:type="spellStart"/>
+          </w:p>
+        </w:tc>
+        <w:tc>
+          <w:tcPr>
+            <w:tcW w:w="6236" w:type="dxa"/>
+          </w:tcPr>
+          <w:p>
+            <w:r>
+              <w:t>Test to get number of remaining patients</w:t>
+            </w:r>
+          </w:p>
+        </w:tc>
+      </w:tr>
+      <w:tr>
+        <w:tc>
+          <w:tcPr>
+            <w:tcW w:w="1271" w:type="dxa"/>
+          </w:tcPr>
+          <w:p>
+            <w:r>
+              <w:t>130</w:t>
+            </w:r>
+          </w:p>
+        </w:tc>
+        <w:tc>
+          <w:tcPr>
+            <w:tcW w:w="1843" w:type="dxa"/>
+          </w:tcPr>
+          <w:p>
             <w:r>
               <w:t>total_bill_amount_released_patients</w:t>
             </w:r>
-            <w:proofErr w:type="spellEnd"/>
           </w:p>
         </w:tc>
         <w:tc>
@@ -2277,7 +2064,7 @@
     <w:sectPr>
       <w:headerReference w:type="default" r:id="rId6"/>
       <w:pgSz w:w="12240" w:h="15840"/>
-      <w:pgMar w:top="1440" w:right="1440" w:bottom="1440" w:left="1440" w:header="708" w:footer="708" w:gutter="0"/>
+      <w:pgMar w:top="1440" w:right="1440" w:bottom="709" w:left="1440" w:header="708" w:footer="708" w:gutter="0"/>
       <w:cols w:space="708"/>
       <w:docGrid w:linePitch="360"/>
     </w:sectPr>
@@ -2759,6 +2546,7 @@
   <w:style w:type="character" w:default="1" w:styleId="DefaultParagraphFont">
     <w:name w:val="Default Paragraph Font"/>
     <w:uiPriority w:val="1"/>
+    <w:semiHidden/>
     <w:unhideWhenUsed/>
   </w:style>
   <w:style w:type="table" w:default="1" w:styleId="TableNormal">

</xml_diff>